<commit_message>
Added stuff to essay.
</commit_message>
<xml_diff>
--- a/PSI/Final_Essay.docx
+++ b/PSI/Final_Essay.docx
@@ -288,7 +288,15 @@
       </w:r>
       <w:r>
         <w:rPr/>
-        <w:t xml:space="preserve">  The General Advocate's decision was accepted by the Commission on 6 October 2015, making the whole scheme invalid. </w:t>
+        <w:t xml:space="preserve"> The General Advocate's decision was accepted by the </w:t>
+      </w:r>
+      <w:r>
+        <w:rPr/>
+        <w:t>European Court of Justice</w:t>
+      </w:r>
+      <w:r>
+        <w:rPr/>
+        <w:t xml:space="preserve"> on 6 October 2015, making the whole scheme invalid. </w:t>
       </w:r>
     </w:p>
     <w:p>
@@ -427,7 +435,21 @@
           <w:sz w:val="24"/>
           <w:szCs w:val="24"/>
         </w:rPr>
-        <w:t xml:space="preserve">Safe Harbour </w:t>
+        <w:t>Safe Harbour</w:t>
+      </w:r>
+      <w:r>
+        <w:rPr>
+          <w:sz w:val="24"/>
+          <w:szCs w:val="24"/>
+        </w:rPr>
+        <w:t xml:space="preserve"> agreements'</w:t>
+      </w:r>
+      <w:r>
+        <w:rPr>
+          <w:sz w:val="24"/>
+          <w:szCs w:val="24"/>
+        </w:rPr>
+        <w:t xml:space="preserve"> </w:t>
       </w:r>
       <w:r>
         <w:rPr>
@@ -448,7 +470,21 @@
           <w:sz w:val="24"/>
           <w:szCs w:val="24"/>
         </w:rPr>
-        <w:t xml:space="preserve">. As Internet is becoming a primordial part of our daily lives, the data we share online is increasing dramatically and, without proper protection, we are subject to possible misuse or </w:t>
+        <w:t xml:space="preserve">. As Internet is becoming a primordial part of our daily lives, the </w:t>
+      </w:r>
+      <w:r>
+        <w:rPr>
+          <w:sz w:val="24"/>
+          <w:szCs w:val="24"/>
+        </w:rPr>
+        <w:t xml:space="preserve">amount of </w:t>
+      </w:r>
+      <w:r>
+        <w:rPr>
+          <w:sz w:val="24"/>
+          <w:szCs w:val="24"/>
+        </w:rPr>
+        <w:t xml:space="preserve">data we share online is increasing dramatically and, without proper protection, we are subject to possible misuse or </w:t>
       </w:r>
       <w:r>
         <w:rPr>
@@ -982,14 +1018,80 @@
           <w:szCs w:val="24"/>
         </w:rPr>
       </w:pPr>
-      <w:r>
-        <w:rPr>
-          <w:rStyle w:val="Quotation"/>
-          <w:rFonts w:ascii="Liberation Serif" w:hAnsi="Liberation Serif"/>
-          <w:sz w:val="24"/>
-          <w:szCs w:val="24"/>
-        </w:rPr>
-        <w:t>http://curia.europa.eu/jcms/upload/docs/application/pdf/2015-09/cp150106en.pdf</w:t>
+      <w:hyperlink r:id="rId16">
+        <w:r>
+          <w:rPr>
+            <w:rStyle w:val="Quotation"/>
+            <w:rFonts w:ascii="Liberation Serif" w:hAnsi="Liberation Serif"/>
+            <w:sz w:val="24"/>
+            <w:szCs w:val="24"/>
+          </w:rPr>
+          <w:t>http://curia.europa.eu/jcms/upload/docs/application/pdf/2015-09/cp150106en.pdf</w:t>
+        </w:r>
+      </w:hyperlink>
+    </w:p>
+    <w:p>
+      <w:pPr>
+        <w:pStyle w:val="Normal"/>
+        <w:jc w:val="left"/>
+        <w:rPr/>
+      </w:pPr>
+      <w:r>
+        <w:rPr/>
+      </w:r>
+    </w:p>
+    <w:p>
+      <w:pPr>
+        <w:pStyle w:val="Normal"/>
+        <w:jc w:val="left"/>
+        <w:rPr>
+          <w:rStyle w:val="Quotation"/>
+          <w:rFonts w:ascii="Liberation Serif" w:hAnsi="Liberation Serif"/>
+          <w:sz w:val="24"/>
+          <w:szCs w:val="24"/>
+        </w:rPr>
+      </w:pPr>
+      <w:hyperlink r:id="rId17">
+        <w:r>
+          <w:rPr>
+            <w:rStyle w:val="Quotation"/>
+            <w:rFonts w:ascii="Liberation Serif" w:hAnsi="Liberation Serif"/>
+            <w:sz w:val="24"/>
+            <w:szCs w:val="24"/>
+          </w:rPr>
+          <w:t>http://www.olswang.com/articles/2015/09/data-transfers-to-the-us-safe-harbor-declared-invalid-what-are-your-options-now/</w:t>
+        </w:r>
+      </w:hyperlink>
+    </w:p>
+    <w:p>
+      <w:pPr>
+        <w:pStyle w:val="Normal"/>
+        <w:jc w:val="left"/>
+        <w:rPr/>
+      </w:pPr>
+      <w:r>
+        <w:rPr/>
+      </w:r>
+    </w:p>
+    <w:p>
+      <w:pPr>
+        <w:pStyle w:val="Normal"/>
+        <w:jc w:val="left"/>
+        <w:rPr>
+          <w:rStyle w:val="Quotation"/>
+          <w:rFonts w:ascii="Liberation Serif" w:hAnsi="Liberation Serif"/>
+          <w:sz w:val="24"/>
+          <w:szCs w:val="24"/>
+        </w:rPr>
+      </w:pPr>
+      <w:r>
+        <w:rPr>
+          <w:rStyle w:val="Quotation"/>
+          <w:rFonts w:ascii="Liberation Serif" w:hAnsi="Liberation Serif"/>
+          <w:sz w:val="24"/>
+          <w:szCs w:val="24"/>
+        </w:rPr>
+        <w:t>https://en.wikipedia.org/wiki/International_Safe_Harbor_Privacy_Principles#cite_note-inval-10</w:t>
       </w:r>
     </w:p>
     <w:p>

</xml_diff>